<commit_message>
Remove semester senstive information in sample weekly sprints
</commit_message>
<xml_diff>
--- a/sample-weekly-sprints/sample-weekly-sprints-iteration1.docx
+++ b/sample-weekly-sprints/sample-weekly-sprints-iteration1.docx
@@ -1,6 +1,6 @@
 
 <file path=word/document.xml><?xml version="1.0" encoding="utf-8"?>
-<w:document xmlns:wpc="http://schemas.microsoft.com/office/word/2010/wordprocessingCanvas" xmlns:cx="http://schemas.microsoft.com/office/drawing/2014/chartex" xmlns:cx1="http://schemas.microsoft.com/office/drawing/2015/9/8/chartex" xmlns:cx2="http://schemas.microsoft.com/office/drawing/2015/10/21/chartex" xmlns:cx3="http://schemas.microsoft.com/office/drawing/2016/5/9/chartex" xmlns:cx4="http://schemas.microsoft.com/office/drawing/2016/5/10/chartex" xmlns:cx5="http://schemas.microsoft.com/office/drawing/2016/5/11/chartex" xmlns:cx6="http://schemas.microsoft.com/office/drawing/2016/5/12/chartex" xmlns:cx7="http://schemas.microsoft.com/office/drawing/2016/5/13/chartex" xmlns:cx8="http://schemas.microsoft.com/office/drawing/2016/5/14/chartex" xmlns:mc="http://schemas.openxmlformats.org/markup-compatibility/2006" xmlns:aink="http://schemas.microsoft.com/office/drawing/2016/ink" xmlns:am3d="http://schemas.microsoft.com/office/drawing/2017/model3d" xmlns:o="urn:schemas-microsoft-com:office:office" xmlns:r="http://schemas.openxmlformats.org/officeDocument/2006/relationships" xmlns:m="http://schemas.openxmlformats.org/officeDocument/2006/math" xmlns:v="urn:schemas-microsoft-com:vml" xmlns:wp14="http://schemas.microsoft.com/office/word/2010/wordprocessingDrawing" xmlns:wp="http://schemas.openxmlformats.org/drawingml/2006/wordprocessingDrawing" xmlns:w10="urn:schemas-microsoft-com:office:word" xmlns:w="http://schemas.openxmlformats.org/wordprocessingml/2006/main" xmlns:w14="http://schemas.microsoft.com/office/word/2010/wordml" xmlns:w15="http://schemas.microsoft.com/office/word/2012/wordml" xmlns:w16cex="http://schemas.microsoft.com/office/word/2018/wordml/cex" xmlns:w16cid="http://schemas.microsoft.com/office/word/2016/wordml/cid" xmlns:w16="http://schemas.microsoft.com/office/word/2018/wordml" xmlns:w16se="http://schemas.microsoft.com/office/word/2015/wordml/symex" xmlns:wpg="http://schemas.microsoft.com/office/word/2010/wordprocessingGroup" xmlns:wpi="http://schemas.microsoft.com/office/word/2010/wordprocessingInk" xmlns:wne="http://schemas.microsoft.com/office/word/2006/wordml" xmlns:wps="http://schemas.microsoft.com/office/word/2010/wordprocessingShape" mc:Ignorable="w14 w15 w16se w16cid w16 w16cex wp14">
+<w:document xmlns:wpc="http://schemas.microsoft.com/office/word/2010/wordprocessingCanvas" xmlns:cx="http://schemas.microsoft.com/office/drawing/2014/chartex" xmlns:cx1="http://schemas.microsoft.com/office/drawing/2015/9/8/chartex" xmlns:cx2="http://schemas.microsoft.com/office/drawing/2015/10/21/chartex" xmlns:cx3="http://schemas.microsoft.com/office/drawing/2016/5/9/chartex" xmlns:cx4="http://schemas.microsoft.com/office/drawing/2016/5/10/chartex" xmlns:cx5="http://schemas.microsoft.com/office/drawing/2016/5/11/chartex" xmlns:cx6="http://schemas.microsoft.com/office/drawing/2016/5/12/chartex" xmlns:cx7="http://schemas.microsoft.com/office/drawing/2016/5/13/chartex" xmlns:cx8="http://schemas.microsoft.com/office/drawing/2016/5/14/chartex" xmlns:mc="http://schemas.openxmlformats.org/markup-compatibility/2006" xmlns:aink="http://schemas.microsoft.com/office/drawing/2016/ink" xmlns:am3d="http://schemas.microsoft.com/office/drawing/2017/model3d" xmlns:o="urn:schemas-microsoft-com:office:office" xmlns:r="http://schemas.openxmlformats.org/officeDocument/2006/relationships" xmlns:m="http://schemas.openxmlformats.org/officeDocument/2006/math" xmlns:v="urn:schemas-microsoft-com:vml" xmlns:wp14="http://schemas.microsoft.com/office/word/2010/wordprocessingDrawing" xmlns:wp="http://schemas.openxmlformats.org/drawingml/2006/wordprocessingDrawing" xmlns:w10="urn:schemas-microsoft-com:office:word" xmlns:w="http://schemas.openxmlformats.org/wordprocessingml/2006/main" xmlns:w14="http://schemas.microsoft.com/office/word/2010/wordml" xmlns:w15="http://schemas.microsoft.com/office/word/2012/wordml" xmlns:w16cex="http://schemas.microsoft.com/office/word/2018/wordml/cex" xmlns:w16cid="http://schemas.microsoft.com/office/word/2016/wordml/cid" xmlns:w16="http://schemas.microsoft.com/office/word/2018/wordml" xmlns:w16sdtdh="http://schemas.microsoft.com/office/word/2020/wordml/sdtdatahash" xmlns:w16se="http://schemas.microsoft.com/office/word/2015/wordml/symex" xmlns:wpg="http://schemas.microsoft.com/office/word/2010/wordprocessingGroup" xmlns:wpi="http://schemas.microsoft.com/office/word/2010/wordprocessingInk" xmlns:wne="http://schemas.microsoft.com/office/word/2006/wordml" xmlns:wps="http://schemas.microsoft.com/office/word/2010/wordprocessingShape" mc:Ignorable="w14 w15 w16se w16cid w16 w16cex w16sdtdh wp14">
   <w:body>
     <w:p>
       <w:pPr>
@@ -270,15 +270,7 @@
         <w:t xml:space="preserve"> in the plan</w:t>
       </w:r>
       <w:r>
-        <w:t>. Test cases generation should be ahead of the schedule by one week (</w:t>
-      </w:r>
-      <w:proofErr w:type="gramStart"/>
-      <w:r>
-        <w:t>e.g.</w:t>
-      </w:r>
-      <w:proofErr w:type="gramEnd"/>
-      <w:r>
-        <w:t xml:space="preserve"> </w:t>
+        <w:t xml:space="preserve">. Test cases generation should be ahead of the schedule by one week (e.g. </w:t>
       </w:r>
       <w:r>
         <w:t xml:space="preserve">System </w:t>
@@ -742,9 +734,6 @@
       <w:r>
         <w:t>Week 6</w:t>
       </w:r>
-      <w:r>
-        <w:t xml:space="preserve"> [Iteration 1 code submission: Recess Week Mon]</w:t>
-      </w:r>
     </w:p>
     <w:p>
       <w:pPr>
@@ -900,9 +889,6 @@
       </w:pPr>
       <w:r>
         <w:t>Recess Week</w:t>
-      </w:r>
-      <w:r>
-        <w:t xml:space="preserve"> [Iteration 1 report draft submission: Before Week 7 Consultation]</w:t>
       </w:r>
     </w:p>
     <w:p>
@@ -934,7 +920,7 @@
 </file>
 
 <file path=word/numbering.xml><?xml version="1.0" encoding="utf-8"?>
-<w:numbering xmlns:wpc="http://schemas.microsoft.com/office/word/2010/wordprocessingCanvas" xmlns:cx="http://schemas.microsoft.com/office/drawing/2014/chartex" xmlns:cx1="http://schemas.microsoft.com/office/drawing/2015/9/8/chartex" xmlns:cx2="http://schemas.microsoft.com/office/drawing/2015/10/21/chartex" xmlns:cx3="http://schemas.microsoft.com/office/drawing/2016/5/9/chartex" xmlns:cx4="http://schemas.microsoft.com/office/drawing/2016/5/10/chartex" xmlns:cx5="http://schemas.microsoft.com/office/drawing/2016/5/11/chartex" xmlns:cx6="http://schemas.microsoft.com/office/drawing/2016/5/12/chartex" xmlns:cx7="http://schemas.microsoft.com/office/drawing/2016/5/13/chartex" xmlns:cx8="http://schemas.microsoft.com/office/drawing/2016/5/14/chartex" xmlns:mc="http://schemas.openxmlformats.org/markup-compatibility/2006" xmlns:aink="http://schemas.microsoft.com/office/drawing/2016/ink" xmlns:am3d="http://schemas.microsoft.com/office/drawing/2017/model3d" xmlns:o="urn:schemas-microsoft-com:office:office" xmlns:r="http://schemas.openxmlformats.org/officeDocument/2006/relationships" xmlns:m="http://schemas.openxmlformats.org/officeDocument/2006/math" xmlns:v="urn:schemas-microsoft-com:vml" xmlns:wp14="http://schemas.microsoft.com/office/word/2010/wordprocessingDrawing" xmlns:wp="http://schemas.openxmlformats.org/drawingml/2006/wordprocessingDrawing" xmlns:w10="urn:schemas-microsoft-com:office:word" xmlns:w="http://schemas.openxmlformats.org/wordprocessingml/2006/main" xmlns:w14="http://schemas.microsoft.com/office/word/2010/wordml" xmlns:w15="http://schemas.microsoft.com/office/word/2012/wordml" xmlns:w16cex="http://schemas.microsoft.com/office/word/2018/wordml/cex" xmlns:w16cid="http://schemas.microsoft.com/office/word/2016/wordml/cid" xmlns:w16="http://schemas.microsoft.com/office/word/2018/wordml" xmlns:w16se="http://schemas.microsoft.com/office/word/2015/wordml/symex" xmlns:wpg="http://schemas.microsoft.com/office/word/2010/wordprocessingGroup" xmlns:wpi="http://schemas.microsoft.com/office/word/2010/wordprocessingInk" xmlns:wne="http://schemas.microsoft.com/office/word/2006/wordml" xmlns:wps="http://schemas.microsoft.com/office/word/2010/wordprocessingShape" mc:Ignorable="w14 w15 w16se w16cid w16 w16cex wp14">
+<w:numbering xmlns:wpc="http://schemas.microsoft.com/office/word/2010/wordprocessingCanvas" xmlns:cx="http://schemas.microsoft.com/office/drawing/2014/chartex" xmlns:cx1="http://schemas.microsoft.com/office/drawing/2015/9/8/chartex" xmlns:cx2="http://schemas.microsoft.com/office/drawing/2015/10/21/chartex" xmlns:cx3="http://schemas.microsoft.com/office/drawing/2016/5/9/chartex" xmlns:cx4="http://schemas.microsoft.com/office/drawing/2016/5/10/chartex" xmlns:cx5="http://schemas.microsoft.com/office/drawing/2016/5/11/chartex" xmlns:cx6="http://schemas.microsoft.com/office/drawing/2016/5/12/chartex" xmlns:cx7="http://schemas.microsoft.com/office/drawing/2016/5/13/chartex" xmlns:cx8="http://schemas.microsoft.com/office/drawing/2016/5/14/chartex" xmlns:mc="http://schemas.openxmlformats.org/markup-compatibility/2006" xmlns:aink="http://schemas.microsoft.com/office/drawing/2016/ink" xmlns:am3d="http://schemas.microsoft.com/office/drawing/2017/model3d" xmlns:o="urn:schemas-microsoft-com:office:office" xmlns:r="http://schemas.openxmlformats.org/officeDocument/2006/relationships" xmlns:m="http://schemas.openxmlformats.org/officeDocument/2006/math" xmlns:v="urn:schemas-microsoft-com:vml" xmlns:wp14="http://schemas.microsoft.com/office/word/2010/wordprocessingDrawing" xmlns:wp="http://schemas.openxmlformats.org/drawingml/2006/wordprocessingDrawing" xmlns:w10="urn:schemas-microsoft-com:office:word" xmlns:w="http://schemas.openxmlformats.org/wordprocessingml/2006/main" xmlns:w14="http://schemas.microsoft.com/office/word/2010/wordml" xmlns:w15="http://schemas.microsoft.com/office/word/2012/wordml" xmlns:w16cex="http://schemas.microsoft.com/office/word/2018/wordml/cex" xmlns:w16cid="http://schemas.microsoft.com/office/word/2016/wordml/cid" xmlns:w16="http://schemas.microsoft.com/office/word/2018/wordml" xmlns:w16sdtdh="http://schemas.microsoft.com/office/word/2020/wordml/sdtdatahash" xmlns:w16se="http://schemas.microsoft.com/office/word/2015/wordml/symex" xmlns:wpg="http://schemas.microsoft.com/office/word/2010/wordprocessingGroup" xmlns:wpi="http://schemas.microsoft.com/office/word/2010/wordprocessingInk" xmlns:wne="http://schemas.microsoft.com/office/word/2006/wordml" xmlns:wps="http://schemas.microsoft.com/office/word/2010/wordprocessingShape" mc:Ignorable="w14 w15 w16se w16cid w16 w16cex w16sdtdh wp14">
   <w:abstractNum w:abstractNumId="0" w15:restartNumberingAfterBreak="0">
     <w:nsid w:val="0E977C19"/>
     <w:multiLevelType w:val="hybridMultilevel"/>
@@ -2043,7 +2029,7 @@
 </file>
 
 <file path=word/styles.xml><?xml version="1.0" encoding="utf-8"?>
-<w:styles xmlns:mc="http://schemas.openxmlformats.org/markup-compatibility/2006" xmlns:r="http://schemas.openxmlformats.org/officeDocument/2006/relationships" xmlns:w="http://schemas.openxmlformats.org/wordprocessingml/2006/main" xmlns:w14="http://schemas.microsoft.com/office/word/2010/wordml" xmlns:w15="http://schemas.microsoft.com/office/word/2012/wordml" xmlns:w16cex="http://schemas.microsoft.com/office/word/2018/wordml/cex" xmlns:w16cid="http://schemas.microsoft.com/office/word/2016/wordml/cid" xmlns:w16="http://schemas.microsoft.com/office/word/2018/wordml" xmlns:w16se="http://schemas.microsoft.com/office/word/2015/wordml/symex" mc:Ignorable="w14 w15 w16se w16cid w16 w16cex">
+<w:styles xmlns:mc="http://schemas.openxmlformats.org/markup-compatibility/2006" xmlns:r="http://schemas.openxmlformats.org/officeDocument/2006/relationships" xmlns:w="http://schemas.openxmlformats.org/wordprocessingml/2006/main" xmlns:w14="http://schemas.microsoft.com/office/word/2010/wordml" xmlns:w15="http://schemas.microsoft.com/office/word/2012/wordml" xmlns:w16cex="http://schemas.microsoft.com/office/word/2018/wordml/cex" xmlns:w16cid="http://schemas.microsoft.com/office/word/2016/wordml/cid" xmlns:w16="http://schemas.microsoft.com/office/word/2018/wordml" xmlns:w16sdtdh="http://schemas.microsoft.com/office/word/2020/wordml/sdtdatahash" xmlns:w16se="http://schemas.microsoft.com/office/word/2015/wordml/symex" mc:Ignorable="w14 w15 w16se w16cid w16 w16cex w16sdtdh">
   <w:docDefaults>
     <w:rPrDefault>
       <w:rPr>
@@ -2847,21 +2833,6 @@
 </file>
 
 <file path=customXml/item1.xml><?xml version="1.0" encoding="utf-8"?>
-<p:properties xmlns:p="http://schemas.microsoft.com/office/2006/metadata/properties" xmlns:xsi="http://www.w3.org/2001/XMLSchema-instance" xmlns:pc="http://schemas.microsoft.com/office/infopath/2007/PartnerControls">
-  <documentManagement/>
-</p:properties>
-</file>
-
-<file path=customXml/item2.xml><?xml version="1.0" encoding="utf-8"?>
-<?mso-contentType ?>
-<FormTemplates xmlns="http://schemas.microsoft.com/sharepoint/v3/contenttype/forms">
-  <Display>DocumentLibraryForm</Display>
-  <Edit>DocumentLibraryForm</Edit>
-  <New>DocumentLibraryForm</New>
-</FormTemplates>
-</file>
-
-<file path=customXml/item3.xml><?xml version="1.0" encoding="utf-8"?>
 <ct:contentTypeSchema xmlns:ct="http://schemas.microsoft.com/office/2006/metadata/contentType" xmlns:ma="http://schemas.microsoft.com/office/2006/metadata/properties/metaAttributes" ct:_="" ma:_="" ma:contentTypeName="Document" ma:contentTypeID="0x01010021F2204CDFDAF64A8C8D477B56206637" ma:contentTypeVersion="6" ma:contentTypeDescription="Create a new document." ma:contentTypeScope="" ma:versionID="f71449643bbed24b88899965caec0174">
   <xsd:schema xmlns:xsd="http://www.w3.org/2001/XMLSchema" xmlns:xs="http://www.w3.org/2001/XMLSchema" xmlns:p="http://schemas.microsoft.com/office/2006/metadata/properties" xmlns:ns2="c9b2d5d6-b1a1-4455-9cfc-a85ca9e3c0e8" targetNamespace="http://schemas.microsoft.com/office/2006/metadata/properties" ma:root="true" ma:fieldsID="a04951a73f9956a5485858b1c00f2453" ns2:_="">
     <xsd:import namespace="c9b2d5d6-b1a1-4455-9cfc-a85ca9e3c0e8"/>
@@ -3019,24 +2990,22 @@
 </ct:contentTypeSchema>
 </file>
 
-<file path=customXml/itemProps1.xml><?xml version="1.0" encoding="utf-8"?>
-<ds:datastoreItem xmlns:ds="http://schemas.openxmlformats.org/officeDocument/2006/customXml" ds:itemID="{847B8E90-5A83-4C37-821B-B26C4815ED39}">
-  <ds:schemaRefs>
-    <ds:schemaRef ds:uri="http://schemas.microsoft.com/office/2006/metadata/properties"/>
-    <ds:schemaRef ds:uri="http://schemas.microsoft.com/office/infopath/2007/PartnerControls"/>
-  </ds:schemaRefs>
-</ds:datastoreItem>
+<file path=customXml/item2.xml><?xml version="1.0" encoding="utf-8"?>
+<?mso-contentType ?>
+<FormTemplates xmlns="http://schemas.microsoft.com/sharepoint/v3/contenttype/forms">
+  <Display>DocumentLibraryForm</Display>
+  <Edit>DocumentLibraryForm</Edit>
+  <New>DocumentLibraryForm</New>
+</FormTemplates>
 </file>
 
-<file path=customXml/itemProps2.xml><?xml version="1.0" encoding="utf-8"?>
-<ds:datastoreItem xmlns:ds="http://schemas.openxmlformats.org/officeDocument/2006/customXml" ds:itemID="{E6CF26D8-7F1F-4DD6-AA97-65663B5B75D5}">
-  <ds:schemaRefs>
-    <ds:schemaRef ds:uri="http://schemas.microsoft.com/sharepoint/v3/contenttype/forms"/>
-  </ds:schemaRefs>
-</ds:datastoreItem>
+<file path=customXml/item3.xml><?xml version="1.0" encoding="utf-8"?>
+<p:properties xmlns:p="http://schemas.microsoft.com/office/2006/metadata/properties" xmlns:xsi="http://www.w3.org/2001/XMLSchema-instance" xmlns:pc="http://schemas.microsoft.com/office/infopath/2007/PartnerControls">
+  <documentManagement/>
+</p:properties>
 </file>
 
-<file path=customXml/itemProps3.xml><?xml version="1.0" encoding="utf-8"?>
+<file path=customXml/itemProps1.xml><?xml version="1.0" encoding="utf-8"?>
 <ds:datastoreItem xmlns:ds="http://schemas.openxmlformats.org/officeDocument/2006/customXml" ds:itemID="{63B16229-43EC-40BC-BF02-56C37FD2EFED}">
   <ds:schemaRefs>
     <ds:schemaRef ds:uri="http://schemas.microsoft.com/office/2006/metadata/contentType"/>
@@ -3052,4 +3021,21 @@
     <ds:schemaRef ds:uri="http://schemas.microsoft.com/internal/obd"/>
   </ds:schemaRefs>
 </ds:datastoreItem>
+</file>
+
+<file path=customXml/itemProps2.xml><?xml version="1.0" encoding="utf-8"?>
+<ds:datastoreItem xmlns:ds="http://schemas.openxmlformats.org/officeDocument/2006/customXml" ds:itemID="{E6CF26D8-7F1F-4DD6-AA97-65663B5B75D5}">
+  <ds:schemaRefs>
+    <ds:schemaRef ds:uri="http://schemas.microsoft.com/sharepoint/v3/contenttype/forms"/>
+  </ds:schemaRefs>
+</ds:datastoreItem>
+</file>
+
+<file path=customXml/itemProps3.xml><?xml version="1.0" encoding="utf-8"?>
+<ds:datastoreItem xmlns:ds="http://schemas.openxmlformats.org/officeDocument/2006/customXml" ds:itemID="{847B8E90-5A83-4C37-821B-B26C4815ED39}">
+  <ds:schemaRefs>
+    <ds:schemaRef ds:uri="http://schemas.microsoft.com/office/2006/metadata/properties"/>
+    <ds:schemaRef ds:uri="http://schemas.microsoft.com/office/infopath/2007/PartnerControls"/>
+  </ds:schemaRefs>
+</ds:datastoreItem>
 </file>
</xml_diff>